<commit_message>
Review of spark article
</commit_message>
<xml_diff>
--- a/Calvin spark article/feature--GDP rethink_MCD.docx
+++ b/Calvin spark article/feature--GDP rethink_MCD.docx
@@ -163,21 +163,13 @@
         <w:t xml:space="preserve">Clemson University professor </w:t>
       </w:r>
       <w:r>
-        <w:t xml:space="preserve">Michael </w:t>
-      </w:r>
-      <w:proofErr w:type="spellStart"/>
-      <w:r>
-        <w:t>Carbaj</w:t>
+        <w:t>Michael Carbaj</w:t>
       </w:r>
       <w:r>
         <w:t>a</w:t>
       </w:r>
       <w:r>
-        <w:t>les</w:t>
-      </w:r>
-      <w:proofErr w:type="spellEnd"/>
-      <w:r>
-        <w:t>–Dale (</w:t>
+        <w:t>les–Dale (</w:t>
       </w:r>
       <w:r>
         <w:t>environmental engineering and earth sceinces</w:t>
@@ -281,15 +273,7 @@
         <w:t>“One of the first calls for the integrated and comprehensive reporting of environmental-economic data, including natural and manufactured capital, came f</w:t>
       </w:r>
       <w:r>
-        <w:t xml:space="preserve">rom the </w:t>
-      </w:r>
-      <w:proofErr w:type="spellStart"/>
-      <w:r>
-        <w:t>Brundtland</w:t>
-      </w:r>
-      <w:proofErr w:type="spellEnd"/>
-      <w:r>
-        <w:t xml:space="preserve"> Commission (1</w:t>
+        <w:t>rom the Brundtland Commission (1</w:t>
       </w:r>
       <w:r>
         <w:t>983–1987), which recognized the need to devise rigorous methods for integrating environmental assets into national balance sheets and inc</w:t>
@@ -330,20 +314,23 @@
         <w:t xml:space="preserve"> solid, a number I can trust</w:t>
       </w:r>
       <w:r>
-        <w:t>. Valuing any non-market transaction, such as resources in the ground, is the first step towards valuing pollution, and that is the greatest fear.</w:t>
-      </w:r>
-    </w:p>
-    <w:p>
-      <w:r>
-        <w:t xml:space="preserve">“We need to start owning the cost we’re putting on the environment, and no politician wants that on </w:t>
-      </w:r>
-      <w:proofErr w:type="gramStart"/>
-      <w:r>
-        <w:t>their</w:t>
-      </w:r>
-      <w:proofErr w:type="gramEnd"/>
-      <w:r>
-        <w:t xml:space="preserve"> watch,” she said.</w:t>
+        <w:t xml:space="preserve">. </w:t>
+      </w:r>
+      <w:commentRangeStart w:id="4"/>
+      <w:r>
+        <w:t>Valuing any non-market transaction, such as resources in the ground, is the first step towards valuing pollution, and that is the greatest fear.</w:t>
+      </w:r>
+      <w:commentRangeEnd w:id="4"/>
+      <w:r>
+        <w:rPr>
+          <w:rStyle w:val="CommentReference"/>
+        </w:rPr>
+        <w:commentReference w:id="4"/>
+      </w:r>
+    </w:p>
+    <w:p>
+      <w:r>
+        <w:t>“We need to start owning the cost we’re putting on the environment, and no politician wants that on their watch,” she said.</w:t>
       </w:r>
     </w:p>
     <w:p>
@@ -367,7 +354,7 @@
       <w:r>
         <w:t xml:space="preserve">For example, a tree might be valued at a certain dollar figure, but a whole forest provides much more in value than the cumulative total of the trees’ </w:t>
       </w:r>
-      <w:ins w:id="4" w:author="Michael Dale" w:date="2015-01-20T10:26:00Z">
+      <w:ins w:id="5" w:author="Michael Dale" w:date="2015-01-20T10:26:00Z">
         <w:r>
           <w:t xml:space="preserve">dollar </w:t>
         </w:r>
@@ -392,13 +379,8 @@
       <w:r>
         <w:t xml:space="preserve">the fact that natural resources are now constrained,” said </w:t>
       </w:r>
-      <w:proofErr w:type="spellStart"/>
-      <w:r>
-        <w:t>Carbajales</w:t>
-      </w:r>
-      <w:proofErr w:type="spellEnd"/>
-      <w:r>
-        <w:t>–Dale</w:t>
+      <w:r>
+        <w:t>Carbajales–Dale</w:t>
       </w:r>
       <w:r>
         <w:t>. “The way we currently look at economics was built for the 20</w:t>
@@ -423,7 +405,7 @@
       <w:r>
         <w:t xml:space="preserve">“That used to mean that things like capital and labor is where we needed to make our investment: the number of </w:t>
       </w:r>
-      <w:ins w:id="5" w:author="Michael Dale" w:date="2015-01-20T10:27:00Z">
+      <w:ins w:id="6" w:author="Michael Dale" w:date="2015-01-20T10:27:00Z">
         <w:r>
           <w:t xml:space="preserve">boats and </w:t>
         </w:r>
@@ -433,7 +415,7 @@
       </w:r>
     </w:p>
     <w:p>
-      <w:commentRangeStart w:id="6"/>
+      <w:commentRangeStart w:id="7"/>
       <w:r>
         <w:t>What also would be</w:t>
       </w:r>
@@ -449,12 +431,12 @@
       <w:r>
         <w:t xml:space="preserve"> is the amount of energy required to generate the product and the output in terms of pollution.</w:t>
       </w:r>
-      <w:commentRangeEnd w:id="6"/>
+      <w:commentRangeEnd w:id="7"/>
       <w:r>
         <w:rPr>
           <w:rStyle w:val="CommentReference"/>
         </w:rPr>
-        <w:commentReference w:id="6"/>
+        <w:commentReference w:id="7"/>
       </w:r>
     </w:p>
     <w:p>
@@ -481,13 +463,8 @@
       <w:r>
         <w:t xml:space="preserve"> </w:t>
       </w:r>
-      <w:proofErr w:type="spellStart"/>
-      <w:r>
-        <w:t>Carbajales</w:t>
-      </w:r>
-      <w:proofErr w:type="spellEnd"/>
-      <w:r>
-        <w:t xml:space="preserve">–Dale </w:t>
+      <w:r>
+        <w:t xml:space="preserve">Carbajales–Dale </w:t>
       </w:r>
       <w:r>
         <w:t>attempt to ma</w:t>
@@ -515,7 +492,7 @@
       <w:r>
         <w:t xml:space="preserve"> “Living organisms </w:t>
       </w:r>
-      <w:del w:id="7" w:author="Michael Dale" w:date="2015-01-20T10:28:00Z">
+      <w:del w:id="8" w:author="Michael Dale" w:date="2015-01-20T10:28:00Z">
         <w:r>
           <w:delText>in</w:delText>
         </w:r>
@@ -523,7 +500,7 @@
       <w:r>
         <w:t>take</w:t>
       </w:r>
-      <w:ins w:id="8" w:author="Michael Dale" w:date="2015-01-20T10:28:00Z">
+      <w:ins w:id="9" w:author="Michael Dale" w:date="2015-01-20T10:28:00Z">
         <w:r>
           <w:t xml:space="preserve"> inputs</w:t>
         </w:r>
@@ -542,13 +519,8 @@
       <w:r>
         <w:t xml:space="preserve">The book then provides a technical framework by which to do accounting that is “new and necessary,” according to </w:t>
       </w:r>
-      <w:proofErr w:type="spellStart"/>
-      <w:r>
-        <w:t>Carbajales</w:t>
-      </w:r>
-      <w:proofErr w:type="spellEnd"/>
-      <w:r>
-        <w:t>–Dale</w:t>
+      <w:r>
+        <w:t>Carbajales–Dale</w:t>
       </w:r>
       <w:r>
         <w:t xml:space="preserve">. </w:t>
@@ -558,7 +530,7 @@
       <w:r>
         <w:t xml:space="preserve">“Our framework takes into account flows of materials,” he said. “For instance, iron ore comes out of the environment, so that </w:t>
       </w:r>
-      <w:del w:id="9" w:author="Michael Dale" w:date="2015-01-20T10:29:00Z">
+      <w:del w:id="10" w:author="Michael Dale" w:date="2015-01-20T10:29:00Z">
         <w:r>
           <w:delText xml:space="preserve">in </w:delText>
         </w:r>
@@ -571,12 +543,12 @@
       <w:r>
         <w:t xml:space="preserve">“What drives </w:t>
       </w:r>
-      <w:del w:id="10" w:author="Michael Dale" w:date="2015-01-20T10:29:00Z">
+      <w:del w:id="11" w:author="Michael Dale" w:date="2015-01-20T10:29:00Z">
         <w:r>
           <w:delText>Matt and my</w:delText>
         </w:r>
       </w:del>
-      <w:ins w:id="11" w:author="Michael Dale" w:date="2015-01-20T10:29:00Z">
+      <w:ins w:id="12" w:author="Michael Dale" w:date="2015-01-20T10:29:00Z">
         <w:r>
           <w:t>our</w:t>
         </w:r>
@@ -584,7 +556,7 @@
       <w:r>
         <w:t xml:space="preserve"> interest in this is that </w:t>
       </w:r>
-      <w:del w:id="12" w:author="Michael Dale" w:date="2015-01-20T10:30:00Z">
+      <w:del w:id="13" w:author="Michael Dale" w:date="2015-01-20T10:30:00Z">
         <w:r>
           <w:delText xml:space="preserve">the </w:delText>
         </w:r>
@@ -592,12 +564,12 @@
       <w:r>
         <w:t>transform</w:t>
       </w:r>
-      <w:del w:id="13" w:author="Michael Dale" w:date="2015-01-20T10:30:00Z">
+      <w:del w:id="14" w:author="Michael Dale" w:date="2015-01-20T10:30:00Z">
         <w:r>
           <w:delText>ation</w:delText>
         </w:r>
       </w:del>
-      <w:ins w:id="14" w:author="Michael Dale" w:date="2015-01-20T10:30:00Z">
+      <w:ins w:id="15" w:author="Michael Dale" w:date="2015-01-20T10:30:00Z">
         <w:r>
           <w:t>ing</w:t>
         </w:r>
@@ -605,7 +577,7 @@
       <w:r>
         <w:t xml:space="preserve"> </w:t>
       </w:r>
-      <w:del w:id="15" w:author="Michael Dale" w:date="2015-01-20T10:30:00Z">
+      <w:del w:id="16" w:author="Michael Dale" w:date="2015-01-20T10:30:00Z">
         <w:r>
           <w:delText xml:space="preserve">in </w:delText>
         </w:r>
@@ -613,12 +585,12 @@
       <w:r>
         <w:t xml:space="preserve">the energy sector to things like solar, wind and hydro takes a tremendous among of investment in terms of natural resources and energy. In order to provide solar energy, we </w:t>
       </w:r>
-      <w:ins w:id="16" w:author="Michael Dale" w:date="2015-01-20T10:30:00Z">
+      <w:ins w:id="17" w:author="Michael Dale" w:date="2015-01-20T10:30:00Z">
         <w:r>
           <w:t xml:space="preserve">first </w:t>
         </w:r>
       </w:ins>
-      <w:del w:id="17" w:author="Michael Dale" w:date="2015-01-20T10:30:00Z">
+      <w:del w:id="18" w:author="Michael Dale" w:date="2015-01-20T10:30:00Z">
         <w:r>
           <w:delText xml:space="preserve">would </w:delText>
         </w:r>
@@ -631,7 +603,7 @@
       <w:r>
         <w:t xml:space="preserve">“But so is every coal-fired station and gas-powered station that we build every year,” he said. “We have to realize that each time we invest in that, </w:t>
       </w:r>
-      <w:del w:id="18" w:author="Michael Dale" w:date="2015-01-20T10:35:00Z">
+      <w:del w:id="19" w:author="Michael Dale" w:date="2015-01-20T10:35:00Z">
         <w:r>
           <w:delText xml:space="preserve">the </w:delText>
         </w:r>
@@ -653,7 +625,7 @@
       <w:r>
         <w:rPr>
           <w:vertAlign w:val="subscript"/>
-          <w:rPrChange w:id="19" w:author="Michael Dale" w:date="2015-01-20T10:36:00Z">
+          <w:rPrChange w:id="20" w:author="Michael Dale" w:date="2015-01-20T10:36:00Z">
             <w:rPr/>
           </w:rPrChange>
         </w:rPr>
@@ -679,36 +651,51 @@
       <w:r>
         <w:t xml:space="preserve">med Christians think are important includes the well-being of other humans </w:t>
       </w:r>
-      <w:commentRangeStart w:id="20"/>
-      <w:r>
-        <w:t xml:space="preserve">made in God’s image </w:t>
-      </w:r>
-      <w:commentRangeEnd w:id="20"/>
+      <w:commentRangeStart w:id="21"/>
+      <w:del w:id="22" w:author="Michael Dale" w:date="2015-01-20T13:59:00Z">
+        <w:r>
+          <w:delText xml:space="preserve">made in God’s image </w:delText>
+        </w:r>
+        <w:commentRangeEnd w:id="21"/>
+        <w:r>
+          <w:rPr>
+            <w:rStyle w:val="CommentReference"/>
+          </w:rPr>
+          <w:commentReference w:id="21"/>
+        </w:r>
+      </w:del>
+      <w:r>
+        <w:t xml:space="preserve">and it includes the well-being of the natural world, that part of creation that we hold as general </w:t>
+      </w:r>
+      <w:r>
+        <w:t>revelation,” he said.</w:t>
+      </w:r>
+      <w:r>
+        <w:t xml:space="preserve"> “</w:t>
+      </w:r>
+      <w:commentRangeStart w:id="23"/>
+      <w:r>
+        <w:t xml:space="preserve">The route to sustainable energy </w:t>
+      </w:r>
+      <w:del w:id="24" w:author="Michael Dale" w:date="2015-01-20T14:02:00Z">
+        <w:r>
+          <w:delText>runs straight through</w:delText>
+        </w:r>
+      </w:del>
+      <w:ins w:id="25" w:author="Michael Dale" w:date="2015-01-20T14:02:00Z">
+        <w:r>
+          <w:t>depends upon</w:t>
+        </w:r>
+      </w:ins>
+      <w:r>
+        <w:t xml:space="preserve"> the economy but so does human well-being</w:t>
+      </w:r>
+      <w:commentRangeEnd w:id="23"/>
       <w:r>
         <w:rPr>
           <w:rStyle w:val="CommentReference"/>
         </w:rPr>
-        <w:commentReference w:id="20"/>
-      </w:r>
-      <w:r>
-        <w:t xml:space="preserve">and it includes the well-being of the natural world, that part of creation that we hold as general </w:t>
-      </w:r>
-      <w:r>
-        <w:t>revelation,” he said.</w:t>
-      </w:r>
-      <w:r>
-        <w:t xml:space="preserve"> “</w:t>
-      </w:r>
-      <w:commentRangeStart w:id="22"/>
-      <w:r>
-        <w:t>The route to sustainable energy runs straight through the economy but so does human well-being</w:t>
-      </w:r>
-      <w:commentRangeEnd w:id="22"/>
-      <w:r>
-        <w:rPr>
-          <w:rStyle w:val="CommentReference"/>
-        </w:rPr>
-        <w:commentReference w:id="22"/>
+        <w:commentReference w:id="23"/>
       </w:r>
       <w:r>
         <w:t>.</w:t>
@@ -751,13 +738,8 @@
       <w:r>
         <w:t xml:space="preserve">Another part is </w:t>
       </w:r>
-      <w:proofErr w:type="spellStart"/>
-      <w:r>
-        <w:t>Heun’s</w:t>
-      </w:r>
-      <w:proofErr w:type="spellEnd"/>
-      <w:r>
-        <w:t xml:space="preserve"> continuation of educating</w:t>
+      <w:r>
+        <w:t>Heun’s continuation of educating</w:t>
       </w:r>
       <w:r>
         <w:t xml:space="preserve"> students on this: “ My greatest hope is that by exposing hundreds of young, fantastically intelligent minds to these issues that they will someday be in a position where they make important decision that make the world into a better place.”</w:t>
@@ -830,19 +812,19 @@
           <w:i/>
         </w:rPr>
       </w:pPr>
-      <w:commentRangeStart w:id="23"/>
+      <w:commentRangeStart w:id="26"/>
       <w:r>
         <w:rPr>
           <w:i/>
         </w:rPr>
         <w:t>“If you do not think about the future, you cannot have one.”</w:t>
       </w:r>
-      <w:commentRangeEnd w:id="23"/>
+      <w:commentRangeEnd w:id="26"/>
       <w:r>
         <w:rPr>
           <w:rStyle w:val="CommentReference"/>
         </w:rPr>
-        <w:commentReference w:id="23"/>
+        <w:commentReference w:id="26"/>
       </w:r>
     </w:p>
     <w:p>
@@ -870,7 +852,7 @@
 
 <file path=word/comments.xml><?xml version="1.0" encoding="utf-8"?>
 <w:comments xmlns:wpc="http://schemas.microsoft.com/office/word/2010/wordprocessingCanvas" xmlns:mo="http://schemas.microsoft.com/office/mac/office/2008/main" xmlns:mc="http://schemas.openxmlformats.org/markup-compatibility/2006" xmlns:mv="urn:schemas-microsoft-com:mac:vml" xmlns:o="urn:schemas-microsoft-com:office:office" xmlns:r="http://schemas.openxmlformats.org/officeDocument/2006/relationships" xmlns:m="http://schemas.openxmlformats.org/officeDocument/2006/math" xmlns:v="urn:schemas-microsoft-com:vml" xmlns:wp14="http://schemas.microsoft.com/office/word/2010/wordprocessingDrawing" xmlns:wp="http://schemas.openxmlformats.org/drawingml/2006/wordprocessingDrawing" xmlns:w10="urn:schemas-microsoft-com:office:word" xmlns:w="http://schemas.openxmlformats.org/wordprocessingml/2006/main" xmlns:w14="http://schemas.microsoft.com/office/word/2010/wordml" xmlns:wpg="http://schemas.microsoft.com/office/word/2010/wordprocessingGroup" xmlns:wpi="http://schemas.microsoft.com/office/word/2010/wordprocessingInk" xmlns:wne="http://schemas.microsoft.com/office/word/2006/wordml" xmlns:wps="http://schemas.microsoft.com/office/word/2010/wordprocessingShape" mc:Ignorable="w14 wp14">
-  <w:comment w:id="6" w:author="Michael Dale" w:date="2015-01-20T10:28:00Z" w:initials="MD">
+  <w:comment w:id="4" w:author="Michael Dale" w:date="2015-01-20T13:49:00Z" w:initials="MD">
     <w:p>
       <w:pPr>
         <w:pStyle w:val="CommentText"/>
@@ -882,11 +864,27 @@
         <w:annotationRef/>
       </w:r>
       <w:r>
+        <w:t>Revise</w:t>
+      </w:r>
+    </w:p>
+  </w:comment>
+  <w:comment w:id="7" w:author="Michael Dale" w:date="2015-01-20T10:28:00Z" w:initials="MD">
+    <w:p>
+      <w:pPr>
+        <w:pStyle w:val="CommentText"/>
+      </w:pPr>
+      <w:r>
+        <w:rPr>
+          <w:rStyle w:val="CommentReference"/>
+        </w:rPr>
+        <w:annotationRef/>
+      </w:r>
+      <w:r>
         <w:t>I’m not clear what this means</w:t>
       </w:r>
     </w:p>
   </w:comment>
-  <w:comment w:id="20" w:author="Michael Dale" w:date="2015-01-20T10:43:00Z" w:initials="MD">
+  <w:comment w:id="21" w:author="Michael Dale" w:date="2015-01-20T10:43:00Z" w:initials="MD">
     <w:p>
       <w:pPr>
         <w:pStyle w:val="CommentText"/>
@@ -898,10 +896,7 @@
         <w:annotationRef/>
       </w:r>
       <w:r>
-        <w:t>This is pretty strong</w:t>
-      </w:r>
-      <w:r>
-        <w:t xml:space="preserve">. </w:t>
+        <w:t xml:space="preserve">This is pretty strong. </w:t>
       </w:r>
     </w:p>
     <w:p>
@@ -926,14 +921,12 @@
       <w:pPr>
         <w:pStyle w:val="CommentText"/>
       </w:pPr>
-      <w:bookmarkStart w:id="21" w:name="_GoBack"/>
-      <w:bookmarkEnd w:id="21"/>
       <w:r>
         <w:t>I think this anthropocentric thinking is somewhat responsible for our desire to discount nature.</w:t>
       </w:r>
     </w:p>
   </w:comment>
-  <w:comment w:id="22" w:author="Michael Dale" w:date="2015-01-20T10:37:00Z" w:initials="MD">
+  <w:comment w:id="23" w:author="Michael Dale" w:date="2015-01-20T10:37:00Z" w:initials="MD">
     <w:p>
       <w:pPr>
         <w:pStyle w:val="CommentText"/>
@@ -949,7 +942,7 @@
       </w:r>
     </w:p>
   </w:comment>
-  <w:comment w:id="23" w:author="Michael Dale" w:date="2015-01-20T10:41:00Z" w:initials="MD">
+  <w:comment w:id="26" w:author="Michael Dale" w:date="2015-01-20T14:07:00Z" w:initials="MD">
     <w:p>
       <w:pPr>
         <w:pStyle w:val="CommentText"/>
@@ -961,8 +954,36 @@
         <w:annotationRef/>
       </w:r>
       <w:r>
+        <w:t xml:space="preserve">MKH: </w:t>
+      </w:r>
+      <w:bookmarkStart w:id="27" w:name="_GoBack"/>
+      <w:bookmarkEnd w:id="27"/>
+      <w:r>
+        <w:t>Upon further review, let’s get rid of this quote</w:t>
+      </w:r>
+    </w:p>
+    <w:p>
+      <w:pPr>
+        <w:pStyle w:val="CommentText"/>
+      </w:pPr>
+    </w:p>
+    <w:p>
+      <w:pPr>
+        <w:pStyle w:val="CommentText"/>
+      </w:pPr>
+      <w:r>
         <w:t>I strongly disagree with this statement. The whole problem is that we (as a society) make decisions without full consideration for the future yet are destined to have a (bleak) future based on those decisions.</w:t>
       </w:r>
+    </w:p>
+    <w:p>
+      <w:pPr>
+        <w:pStyle w:val="CommentText"/>
+      </w:pPr>
+    </w:p>
+    <w:p>
+      <w:pPr>
+        <w:pStyle w:val="CommentText"/>
+      </w:pPr>
     </w:p>
   </w:comment>
 </w:comments>
@@ -1843,7 +1864,7 @@
   <a:extraClrSchemeLst/>
   <a:extLst>
     <a:ext uri="{05A4C25C-085E-4340-85A3-A5531E510DB2}">
-      <thm15:themeFamily xmlns:thm15="http://schemas.microsoft.com/office/thememl/2012/main" xmlns="" name="Office Theme" id="{62F939B6-93AF-4DB8-9C6B-D6C7DFDC589F}" vid="{4A3C46E8-61CC-4603-A589-7422A47A8E4A}"/>
+      <thm15:themeFamily xmlns="" xmlns:thm15="http://schemas.microsoft.com/office/thememl/2012/main" name="Office Theme" id="{62F939B6-93AF-4DB8-9C6B-D6C7DFDC589F}" vid="{4A3C46E8-61CC-4603-A589-7422A47A8E4A}"/>
     </a:ext>
   </a:extLst>
 </a:theme>

</xml_diff>